<commit_message>
change conent in file survey
</commit_message>
<xml_diff>
--- a/WIP/Documents/Surveys/Final_Survey.docx
+++ b/WIP/Documents/Surveys/Final_Survey.docx
@@ -17,12 +17,34 @@
       <w:r>
         <w:rPr>
           <w:rFonts w:ascii="Helvetica" w:hAnsi="Helvetica" w:cs="Helvetica"/>
+          <w:color w:val="5B9BD5" w:themeColor="accent1"/>
+          <w:sz w:val="40"/>
+          <w:szCs w:val="40"/>
+          <w:shd w:val="clear" w:color="auto" w:fill="FFFFFF"/>
+        </w:rPr>
+        <w:t>SURVEY</w:t>
+      </w:r>
+      <w:r>
+        <w:rPr>
+          <w:rFonts w:ascii="Helvetica" w:hAnsi="Helvetica" w:cs="Helvetica"/>
           <w:color w:val="1D2129"/>
           <w:sz w:val="40"/>
           <w:szCs w:val="40"/>
           <w:shd w:val="clear" w:color="auto" w:fill="FFFFFF"/>
         </w:rPr>
-        <w:t>Survey về kiến thức sơ cứu cơ bản</w:t>
+        <w:t xml:space="preserve"> v</w:t>
+      </w:r>
+      <w:bookmarkStart w:id="0" w:name="_GoBack"/>
+      <w:bookmarkEnd w:id="0"/>
+      <w:r>
+        <w:rPr>
+          <w:rFonts w:ascii="Helvetica" w:hAnsi="Helvetica" w:cs="Helvetica"/>
+          <w:color w:val="1D2129"/>
+          <w:sz w:val="40"/>
+          <w:szCs w:val="40"/>
+          <w:shd w:val="clear" w:color="auto" w:fill="FFFFFF"/>
+        </w:rPr>
+        <w:t>ề kiến thức sơ cứu cơ bản</w:t>
       </w:r>
     </w:p>
     <w:p>
@@ -38,19 +60,19 @@
           <w:numId w:val="2"/>
         </w:numPr>
       </w:pPr>
-      <w:commentRangeStart w:id="0"/>
+      <w:commentRangeStart w:id="1"/>
       <w:r>
         <w:t>Bạn có quan tâm đến vấn đề sức khỏe, y tế ko?</w:t>
       </w:r>
       <w:r>
         <w:br/>
       </w:r>
-      <w:commentRangeEnd w:id="0"/>
+      <w:commentRangeEnd w:id="1"/>
       <w:r>
         <w:rPr>
           <w:rStyle w:val="CommentReference"/>
         </w:rPr>
-        <w:commentReference w:id="0"/>
+        <w:commentReference w:id="1"/>
       </w:r>
       <w:r>
         <w:t>Có – Không</w:t>
@@ -73,16 +95,16 @@
       <w:r>
         <w:br/>
       </w:r>
-      <w:commentRangeStart w:id="1"/>
+      <w:commentRangeStart w:id="2"/>
       <w:r>
         <w:t>Giúp đỡ họ - Gọi ng giúp đỡ - bu lại xem – ko quan tâm – khác</w:t>
       </w:r>
-      <w:commentRangeEnd w:id="1"/>
+      <w:commentRangeEnd w:id="2"/>
       <w:r>
         <w:rPr>
           <w:rStyle w:val="CommentReference"/>
         </w:rPr>
-        <w:commentReference w:id="1"/>
+        <w:commentReference w:id="2"/>
       </w:r>
       <w:r>
         <w:br/>
@@ -114,19 +136,19 @@
       <w:r>
         <w:br/>
       </w:r>
-      <w:commentRangeStart w:id="2"/>
+      <w:commentRangeStart w:id="3"/>
       <w:r>
         <w:t>Có – K</w:t>
       </w:r>
       <w:r>
         <w:t>hông</w:t>
       </w:r>
-      <w:commentRangeEnd w:id="2"/>
+      <w:commentRangeEnd w:id="3"/>
       <w:r>
         <w:rPr>
           <w:rStyle w:val="CommentReference"/>
         </w:rPr>
-        <w:commentReference w:id="2"/>
+        <w:commentReference w:id="3"/>
       </w:r>
       <w:r>
         <w:br/>
@@ -146,16 +168,16 @@
           <w:numId w:val="2"/>
         </w:numPr>
       </w:pPr>
-      <w:commentRangeStart w:id="3"/>
+      <w:commentRangeStart w:id="4"/>
       <w:r>
         <w:t>Bạn có biết cách thực hiện sơ cứu trong những trường hợp khẩn cấp ko?</w:t>
       </w:r>
-      <w:commentRangeEnd w:id="3"/>
+      <w:commentRangeEnd w:id="4"/>
       <w:r>
         <w:rPr>
           <w:rStyle w:val="CommentReference"/>
         </w:rPr>
-        <w:commentReference w:id="3"/>
+        <w:commentReference w:id="4"/>
       </w:r>
     </w:p>
     <w:p>
@@ -215,16 +237,16 @@
           <w:numId w:val="2"/>
         </w:numPr>
       </w:pPr>
-      <w:commentRangeStart w:id="4"/>
+      <w:commentRangeStart w:id="5"/>
       <w:r>
         <w:t>Bạn có gặp khó khăn khi gọi tới số 115?</w:t>
       </w:r>
-      <w:commentRangeEnd w:id="4"/>
+      <w:commentRangeEnd w:id="5"/>
       <w:r>
         <w:rPr>
           <w:rStyle w:val="CommentReference"/>
         </w:rPr>
-        <w:commentReference w:id="4"/>
+        <w:commentReference w:id="5"/>
       </w:r>
       <w:r>
         <w:br/>
@@ -270,7 +292,7 @@
 
 <file path=word/comments.xml><?xml version="1.0" encoding="utf-8"?>
 <w:comments xmlns:wpc="http://schemas.microsoft.com/office/word/2010/wordprocessingCanvas" xmlns:mc="http://schemas.openxmlformats.org/markup-compatibility/2006" xmlns:o="urn:schemas-microsoft-com:office:office" xmlns:r="http://schemas.openxmlformats.org/officeDocument/2006/relationships" xmlns:m="http://schemas.openxmlformats.org/officeDocument/2006/math" xmlns:v="urn:schemas-microsoft-com:vml" xmlns:wp14="http://schemas.microsoft.com/office/word/2010/wordprocessingDrawing" xmlns:wp="http://schemas.openxmlformats.org/drawingml/2006/wordprocessingDrawing" xmlns:w10="urn:schemas-microsoft-com:office:word" xmlns:w="http://schemas.openxmlformats.org/wordprocessingml/2006/main" xmlns:w14="http://schemas.microsoft.com/office/word/2010/wordml" xmlns:wpg="http://schemas.microsoft.com/office/word/2010/wordprocessingGroup" xmlns:wpi="http://schemas.microsoft.com/office/word/2010/wordprocessingInk" xmlns:wne="http://schemas.microsoft.com/office/word/2006/wordml" xmlns:wps="http://schemas.microsoft.com/office/word/2010/wordprocessingShape" mc:Ignorable="w14 wp14">
-  <w:comment w:id="0" w:author="Hung Gia" w:date="2016-09-12T19:48:00Z" w:initials="HG">
+  <w:comment w:id="1" w:author="Hung Gia" w:date="2016-09-12T19:48:00Z" w:initials="HG">
     <w:p>
       <w:pPr>
         <w:pStyle w:val="CommentText"/>
@@ -286,7 +308,7 @@
       </w:r>
     </w:p>
   </w:comment>
-  <w:comment w:id="1" w:author="Hung Gia" w:date="2016-09-12T19:49:00Z" w:initials="HG">
+  <w:comment w:id="2" w:author="Hung Gia" w:date="2016-09-12T19:49:00Z" w:initials="HG">
     <w:p>
       <w:pPr>
         <w:pStyle w:val="CommentText"/>
@@ -302,7 +324,7 @@
       </w:r>
     </w:p>
   </w:comment>
-  <w:comment w:id="2" w:author="Hung Gia" w:date="2016-09-12T20:02:00Z" w:initials="HG">
+  <w:comment w:id="3" w:author="Hung Gia" w:date="2016-09-12T20:02:00Z" w:initials="HG">
     <w:p>
       <w:pPr>
         <w:pStyle w:val="CommentText"/>
@@ -318,7 +340,7 @@
       </w:r>
     </w:p>
   </w:comment>
-  <w:comment w:id="3" w:author="Hung Gia" w:date="2016-09-12T19:54:00Z" w:initials="HG">
+  <w:comment w:id="4" w:author="Hung Gia" w:date="2016-09-12T19:54:00Z" w:initials="HG">
     <w:p>
       <w:pPr>
         <w:pStyle w:val="CommentText"/>
@@ -350,7 +372,7 @@
       </w:r>
     </w:p>
   </w:comment>
-  <w:comment w:id="4" w:author="Hung Gia" w:date="2016-09-12T20:13:00Z" w:initials="HG">
+  <w:comment w:id="5" w:author="Hung Gia" w:date="2016-09-12T20:13:00Z" w:initials="HG">
     <w:p>
       <w:pPr>
         <w:pStyle w:val="CommentText"/>
@@ -364,8 +386,6 @@
       <w:r>
         <w:t>Checkbox, other, để text field.</w:t>
       </w:r>
-      <w:bookmarkStart w:id="5" w:name="_GoBack"/>
-      <w:bookmarkEnd w:id="5"/>
     </w:p>
   </w:comment>
 </w:comments>
@@ -1507,7 +1527,7 @@
   <a:extraClrSchemeLst/>
   <a:extLst>
     <a:ext uri="{05A4C25C-085E-4340-85A3-A5531E510DB2}">
-      <thm15:themeFamily xmlns:thm15="http://schemas.microsoft.com/office/thememl/2012/main" xmlns="" name="Office Theme" id="{62F939B6-93AF-4DB8-9C6B-D6C7DFDC589F}" vid="{4A3C46E8-61CC-4603-A589-7422A47A8E4A}"/>
+      <thm15:themeFamily xmlns="" xmlns:thm15="http://schemas.microsoft.com/office/thememl/2012/main" name="Office Theme" id="{62F939B6-93AF-4DB8-9C6B-D6C7DFDC589F}" vid="{4A3C46E8-61CC-4603-A589-7422A47A8E4A}"/>
     </a:ext>
   </a:extLst>
 </a:theme>

</xml_diff>